<commit_message>
mais alteracoes no relatorio
</commit_message>
<xml_diff>
--- a/relatorio.docx
+++ b/relatorio.docx
@@ -7656,21 +7656,7 @@
               <w:rFonts w:ascii="Cambria Math" w:hAnsi="Cambria Math" w:cs="Times New Roman"/>
               <w:szCs w:val="24"/>
             </w:rPr>
-            <m:t>h=</m:t>
-          </m:r>
-          <m:r>
-            <w:rPr>
-              <w:rFonts w:ascii="Cambria Math" w:hAnsi="Cambria Math" w:cs="Times New Roman"/>
-              <w:szCs w:val="24"/>
-            </w:rPr>
-            <m:t xml:space="preserve">10* </m:t>
-          </m:r>
-          <m:r>
-            <w:rPr>
-              <w:rFonts w:ascii="Cambria Math" w:hAnsi="Cambria Math" w:cs="Times New Roman"/>
-              <w:szCs w:val="24"/>
-            </w:rPr>
-            <m:t>L</m:t>
+            <m:t>h=10* L</m:t>
           </m:r>
         </m:oMath>
       </m:oMathPara>
@@ -7744,21 +7730,7 @@
               <w:rFonts w:ascii="Cambria Math" w:hAnsi="Cambria Math" w:cs="Times New Roman"/>
               <w:szCs w:val="24"/>
             </w:rPr>
-            <m:t>b</m:t>
-          </m:r>
-          <m:r>
-            <w:rPr>
-              <w:rFonts w:ascii="Cambria Math" w:hAnsi="Cambria Math" w:cs="Times New Roman"/>
-              <w:szCs w:val="24"/>
-            </w:rPr>
-            <m:t>=</m:t>
-          </m:r>
-          <m:r>
-            <w:rPr>
-              <w:rFonts w:ascii="Cambria Math" w:hAnsi="Cambria Math" w:cs="Times New Roman"/>
-              <w:szCs w:val="24"/>
-            </w:rPr>
-            <m:t>3*L</m:t>
+            <m:t>b=3*L</m:t>
           </m:r>
         </m:oMath>
       </m:oMathPara>
@@ -7796,55 +7768,41 @@
       <w:pPr>
         <w:pStyle w:val="Titulo2"/>
       </w:pPr>
-    </w:p>
-    <w:p>
-      <w:pPr>
-        <w:pStyle w:val="Titulo2"/>
-      </w:pPr>
-      <w:r>
-        <w:t>Os resultados foram os seguintes:</w:t>
-      </w:r>
-    </w:p>
-    <w:p>
-      <w:pPr>
-        <w:pStyle w:val="Titulo2"/>
-      </w:pPr>
+      <w:r>
+        <w:t xml:space="preserve">Os resultados </w:t>
+      </w:r>
+      <w:r>
+        <w:t>estão no anexo VI.</w:t>
+      </w:r>
+    </w:p>
+    <w:p>
+      <w:pPr>
+        <w:pStyle w:val="Titulo1"/>
+        <w:rPr>
+          <w:lang w:val="en-US"/>
+        </w:rPr>
+      </w:pPr>
+    </w:p>
+    <w:p>
+      <w:pPr>
+        <w:pStyle w:val="Titulo1"/>
+      </w:pPr>
+      <w:r>
+        <w:t>3 CONCLUSÃO</w:t>
+      </w:r>
+    </w:p>
+    <w:p>
+      <w:pPr>
+        <w:ind w:left="0" w:hanging="2"/>
+      </w:pPr>
+      <w:r>
+        <w:t xml:space="preserve">Os </w:t>
+      </w:r>
       <w:bookmarkStart w:id="3" w:name="_GoBack"/>
       <w:bookmarkEnd w:id="3"/>
     </w:p>
     <w:p>
       <w:pPr>
-        <w:pStyle w:val="Titulo1"/>
-      </w:pPr>
-    </w:p>
-    <w:p>
-      <w:pPr>
-        <w:pStyle w:val="Titulo1"/>
-      </w:pPr>
-      <w:r>
-        <w:t>4 RESULTADOS</w:t>
-      </w:r>
-    </w:p>
-    <w:p>
-      <w:pPr>
-        <w:pStyle w:val="Titulo1"/>
-      </w:pPr>
-    </w:p>
-    <w:p>
-      <w:pPr>
-        <w:pStyle w:val="Titulo1"/>
-      </w:pPr>
-    </w:p>
-    <w:p>
-      <w:pPr>
-        <w:pStyle w:val="Titulo1"/>
-      </w:pPr>
-      <w:r>
-        <w:t>3 CONCLUSÃO</w:t>
-      </w:r>
-    </w:p>
-    <w:p>
-      <w:pPr>
         <w:ind w:left="0" w:hanging="2"/>
       </w:pPr>
       <w:r>
@@ -7868,11 +7826,7 @@
         <w:t xml:space="preserve">dfp, </w:t>
       </w:r>
       <w:r>
-        <w:t xml:space="preserve">para o método de escolha de direção de busca. Porém há casos </w:t>
-      </w:r>
-      <w:r>
-        <w:lastRenderedPageBreak/>
-        <w:t xml:space="preserve">e que o método </w:t>
+        <w:t xml:space="preserve">para o método de escolha de direção de busca. Porém há casos e que o método </w:t>
       </w:r>
       <w:r>
         <w:rPr>
@@ -13394,7 +13348,7 @@
           <v:shape id="_x0000_i1025" type="#_x0000_t75" style="width:403.4pt;height:613.2pt" o:ole="">
             <v:imagedata r:id="rId15" o:title="" croptop="2880f" cropbottom="1557f" cropleft="4075f" cropright="4626f"/>
           </v:shape>
-          <o:OLEObject Type="Embed" ProgID="FoxitReader.FDFDoc" ShapeID="_x0000_i1025" DrawAspect="Content" ObjectID="_1636994776" r:id="rId16"/>
+          <o:OLEObject Type="Embed" ProgID="FoxitReader.FDFDoc" ShapeID="_x0000_i1025" DrawAspect="Content" ObjectID="_1636995050" r:id="rId16"/>
         </w:object>
       </w:r>
     </w:p>
@@ -13462,7 +13416,7 @@
           <v:shape id="_x0000_i1026" type="#_x0000_t75" style="width:416.8pt;height:603.1pt" o:ole="">
             <v:imagedata r:id="rId17" o:title="" croptop="2370f" cropbottom="1471f" cropleft="2663f" cropright="2432f"/>
           </v:shape>
-          <o:OLEObject Type="Embed" ProgID="FoxitReader.FDFDoc" ShapeID="_x0000_i1026" DrawAspect="Content" ObjectID="_1636994777" r:id="rId18"/>
+          <o:OLEObject Type="Embed" ProgID="FoxitReader.FDFDoc" ShapeID="_x0000_i1026" DrawAspect="Content" ObjectID="_1636995051" r:id="rId18"/>
         </w:object>
       </w:r>
     </w:p>
@@ -13530,7 +13484,7 @@
           <v:shape id="_x0000_i1027" type="#_x0000_t75" style="width:391.35pt;height:575.95pt" o:ole="">
             <v:imagedata r:id="rId19" o:title="" croptop="2491f" cropbottom="1557f" cropleft="3194f" cropright="3084f"/>
           </v:shape>
-          <o:OLEObject Type="Embed" ProgID="FoxitReader.FDFDoc" ShapeID="_x0000_i1027" DrawAspect="Content" ObjectID="_1636994778" r:id="rId20"/>
+          <o:OLEObject Type="Embed" ProgID="FoxitReader.FDFDoc" ShapeID="_x0000_i1027" DrawAspect="Content" ObjectID="_1636995052" r:id="rId20"/>
         </w:object>
       </w:r>
     </w:p>
@@ -13598,7 +13552,7 @@
           <v:shape id="_x0000_i1028" type="#_x0000_t75" style="width:407.45pt;height:600.55pt" o:ole="">
             <v:imagedata r:id="rId21" o:title="" croptop="2451f" cropbottom="1389f" cropleft="3126f" cropright="3126f"/>
           </v:shape>
-          <o:OLEObject Type="Embed" ProgID="FoxitReader.FDFDoc" ShapeID="_x0000_i1028" DrawAspect="Content" ObjectID="_1636994779" r:id="rId22"/>
+          <o:OLEObject Type="Embed" ProgID="FoxitReader.FDFDoc" ShapeID="_x0000_i1028" DrawAspect="Content" ObjectID="_1636995053" r:id="rId22"/>
         </w:object>
       </w:r>
     </w:p>
@@ -20792,7 +20746,7 @@
 </file>
 
 <file path=customXml/itemProps1.xml><?xml version="1.0" encoding="utf-8"?>
-<ds:datastoreItem xmlns:ds="http://schemas.openxmlformats.org/officeDocument/2006/customXml" ds:itemID="{BAACC5D6-4015-4732-8EF3-9F7402F8733E}">
+<ds:datastoreItem xmlns:ds="http://schemas.openxmlformats.org/officeDocument/2006/customXml" ds:itemID="{ADE91D73-E8EB-4EB5-BA0A-8D68C72BB618}">
   <ds:schemaRefs>
     <ds:schemaRef ds:uri="http://schemas.openxmlformats.org/officeDocument/2006/bibliography"/>
   </ds:schemaRefs>

</xml_diff>